<commit_message>
updated token limits, touched up landing page cards, added terms and privacy agreement for new users, removed paper background from needed pages, and many other finishing touches adjustments (10/12)
</commit_message>
<xml_diff>
--- a/backend/uploads/1/filled_7d33d53b-538e-44e9-8aaa-f5ea0dca9c8a_20251012_043113_7d33d53b-538e-44e9-8aaa-f5ea0dca9c8a.docx
+++ b/backend/uploads/1/filled_7d33d53b-538e-44e9-8aaa-f5ea0dca9c8a_20251012_043113_7d33d53b-538e-44e9-8aaa-f5ea0dca9c8a.docx
@@ -22,7 +22,7 @@
     </w:p>
     <w:p>
       <w:r>
-        <w:t>P(x = 0) = 0.5^5 = 1/32 = 3.125%</w:t>
+        <w:t>[CONTENT]</w:t>
       </w:r>
     </w:p>
     <w:p>
@@ -52,12 +52,12 @@
     </w:p>
     <w:p>
       <w:r>
-        <w:t>[ANSWER]</w:t>
+        <w:t>[CONTENT]</w:t>
       </w:r>
     </w:p>
     <w:p>
       <w:r>
-        <w:t>The probability that she gets bumped is 1.40/1000, which equals 0.14%. This means that for every 1000 opportunities, there is a 1.4 chance of her getting bumped. For example, if she were to enter a crowd of 1000 people, she would statistically expect to get bumped about 1.4 times.</w:t>
+        <w:t>[CALCULATED_VALUE]</w:t>
       </w:r>
     </w:p>
     <w:p>
@@ -67,7 +67,7 @@
     </w:p>
     <w:p>
       <w:r>
-        <w:t>Answer: For independent travelers, the probability of being bumped from a flight is calculated as 1 - (1 - 0.14)^10. This results in approximately 0.0139, or about 1.39%. This means that if a traveler books 10 flights, there is a 1.39% chance of being bumped from at least one of those flights.</w:t>
+        <w:t>Answer: [CONTENT]</w:t>
       </w:r>
     </w:p>
     <w:p>

</xml_diff>